<commit_message>
Convert from {endnote} format citations to [@pandoc] format citations using a preprocessor, also update docx templates for Pandoc 2 CaptionedFigure support
</commit_message>
<xml_diff>
--- a/pandoc/templates/custom-blue.docx
+++ b/pandoc/templates/custom-blue.docx
@@ -1400,8 +1400,8 @@
     <w:name w:val="Figure"/>
     <w:basedOn w:val="Normal"/>
   </w:style>
-  <w:style w:type="paragraph" w:customStyle="1" w:styleId="FigureWithCaption">
-    <w:name w:val="Figure With Caption"/>
+  <w:style w:type="paragraph" w:customStyle="1" w:styleId="CaptionedFigure">
+    <w:name w:val="Captioned Figure"/>
     <w:basedOn w:val="Figure"/>
     <w:next w:val="ImageCaption"/>
     <w:rsid w:val="00281B38"/>

</xml_diff>